<commit_message>
Highlighted the planning document.
</commit_message>
<xml_diff>
--- a/Zombies Team Development Timeline.docx
+++ b/Zombies Team Development Timeline.docx
@@ -11,8 +11,6 @@
           <w:szCs w:val="36"/>
         </w:rPr>
       </w:pPr>
-      <w:bookmarkStart w:id="0" w:name="_GoBack"/>
-      <w:bookmarkEnd w:id="0"/>
       <w:r>
         <w:rPr>
           <w:b/>
@@ -49,7 +47,15 @@
       </w:r>
     </w:p>
     <w:p>
-      <w:r>
+      <w:pPr>
+        <w:rPr>
+          <w:highlight w:val="green"/>
+        </w:rPr>
+      </w:pPr>
+      <w:r>
+        <w:rPr>
+          <w:highlight w:val="green"/>
+        </w:rPr>
         <w:t>Week 4:</w:t>
       </w:r>
     </w:p>
@@ -60,8 +66,14 @@
           <w:ilvl w:val="0"/>
           <w:numId w:val="1"/>
         </w:numPr>
-      </w:pPr>
-      <w:r>
+        <w:rPr>
+          <w:highlight w:val="green"/>
+        </w:rPr>
+      </w:pPr>
+      <w:r>
+        <w:rPr>
+          <w:highlight w:val="green"/>
+        </w:rPr>
         <w:t>Implement game state, such as turns and sub-states within each turn</w:t>
       </w:r>
     </w:p>
@@ -72,8 +84,14 @@
           <w:ilvl w:val="0"/>
           <w:numId w:val="1"/>
         </w:numPr>
-      </w:pPr>
-      <w:r>
+        <w:rPr>
+          <w:highlight w:val="green"/>
+        </w:rPr>
+      </w:pPr>
+      <w:r>
+        <w:rPr>
+          <w:highlight w:val="green"/>
+        </w:rPr>
         <w:t>Restrict other players from performing actions if not their turn</w:t>
       </w:r>
     </w:p>
@@ -84,8 +102,14 @@
           <w:ilvl w:val="0"/>
           <w:numId w:val="1"/>
         </w:numPr>
-      </w:pPr>
-      <w:r>
+        <w:rPr>
+          <w:highlight w:val="green"/>
+        </w:rPr>
+      </w:pPr>
+      <w:r>
+        <w:rPr>
+          <w:highlight w:val="green"/>
+        </w:rPr>
         <w:t>Restrict current player to only actions within the current sub-state</w:t>
       </w:r>
     </w:p>
@@ -96,8 +120,14 @@
           <w:ilvl w:val="0"/>
           <w:numId w:val="1"/>
         </w:numPr>
-      </w:pPr>
-      <w:r>
+        <w:rPr>
+          <w:highlight w:val="green"/>
+        </w:rPr>
+      </w:pPr>
+      <w:r>
+        <w:rPr>
+          <w:highlight w:val="green"/>
+        </w:rPr>
         <w:t>Implement zombies placement after a new map tile is placed</w:t>
       </w:r>
     </w:p>
@@ -108,9 +138,29 @@
           <w:ilvl w:val="0"/>
           <w:numId w:val="1"/>
         </w:numPr>
-      </w:pPr>
-      <w:r>
-        <w:t>Implement special building tiles storing custom layout and life tokens, bullet tokens, and included zombies</w:t>
+        <w:rPr>
+          <w:highlight w:val="green"/>
+        </w:rPr>
+      </w:pPr>
+      <w:r>
+        <w:rPr>
+          <w:highlight w:val="green"/>
+        </w:rPr>
+        <w:t xml:space="preserve">Implement special building tiles storing custom layout and </w:t>
+      </w:r>
+      <w:r>
+        <w:rPr>
+          <w:highlight w:val="yellow"/>
+        </w:rPr>
+        <w:t>life tokens, bullet tokens</w:t>
+      </w:r>
+      <w:bookmarkStart w:id="0" w:name="_GoBack"/>
+      <w:bookmarkEnd w:id="0"/>
+      <w:r>
+        <w:rPr>
+          <w:highlight w:val="green"/>
+        </w:rPr>
+        <w:t>, and included zombies</w:t>
       </w:r>
     </w:p>
     <w:p>
@@ -120,8 +170,14 @@
           <w:ilvl w:val="0"/>
           <w:numId w:val="1"/>
         </w:numPr>
-      </w:pPr>
-      <w:r>
+        <w:rPr>
+          <w:highlight w:val="green"/>
+        </w:rPr>
+      </w:pPr>
+      <w:r>
+        <w:rPr>
+          <w:highlight w:val="green"/>
+        </w:rPr>
         <w:t>Add actual special buildings from game deck and their parameters</w:t>
       </w:r>
     </w:p>
@@ -132,8 +188,14 @@
           <w:ilvl w:val="0"/>
           <w:numId w:val="1"/>
         </w:numPr>
-      </w:pPr>
-      <w:r>
+        <w:rPr>
+          <w:highlight w:val="green"/>
+        </w:rPr>
+      </w:pPr>
+      <w:r>
+        <w:rPr>
+          <w:highlight w:val="green"/>
+        </w:rPr>
         <w:t>Implement player movement without worrying about zombie combat yet</w:t>
       </w:r>
     </w:p>
@@ -144,13 +206,27 @@
           <w:ilvl w:val="0"/>
           <w:numId w:val="1"/>
         </w:numPr>
-      </w:pPr>
-      <w:r>
+        <w:rPr>
+          <w:highlight w:val="green"/>
+        </w:rPr>
+      </w:pPr>
+      <w:r>
+        <w:rPr>
+          <w:highlight w:val="green"/>
+        </w:rPr>
         <w:t>Create tests for new features</w:t>
       </w:r>
     </w:p>
     <w:p>
-      <w:r>
+      <w:pPr>
+        <w:rPr>
+          <w:highlight w:val="green"/>
+        </w:rPr>
+      </w:pPr>
+      <w:r>
+        <w:rPr>
+          <w:highlight w:val="green"/>
+        </w:rPr>
         <w:t>Week 5:</w:t>
       </w:r>
     </w:p>
@@ -161,8 +237,14 @@
           <w:ilvl w:val="0"/>
           <w:numId w:val="2"/>
         </w:numPr>
-      </w:pPr>
-      <w:r>
+        <w:rPr>
+          <w:highlight w:val="green"/>
+        </w:rPr>
+      </w:pPr>
+      <w:r>
+        <w:rPr>
+          <w:highlight w:val="green"/>
+        </w:rPr>
         <w:t>Add in zombie combat while moving</w:t>
       </w:r>
     </w:p>
@@ -173,8 +255,14 @@
           <w:ilvl w:val="0"/>
           <w:numId w:val="2"/>
         </w:numPr>
-      </w:pPr>
-      <w:r>
+        <w:rPr>
+          <w:highlight w:val="green"/>
+        </w:rPr>
+      </w:pPr>
+      <w:r>
+        <w:rPr>
+          <w:highlight w:val="green"/>
+        </w:rPr>
         <w:t>Finish integrating player movement with zombie combat</w:t>
       </w:r>
     </w:p>
@@ -185,8 +273,14 @@
           <w:ilvl w:val="0"/>
           <w:numId w:val="2"/>
         </w:numPr>
-      </w:pPr>
-      <w:r>
+        <w:rPr>
+          <w:highlight w:val="yellow"/>
+        </w:rPr>
+      </w:pPr>
+      <w:r>
+        <w:rPr>
+          <w:highlight w:val="yellow"/>
+        </w:rPr>
         <w:t>Implement zombie movement at the end of your turn</w:t>
       </w:r>
     </w:p>
@@ -197,11 +291,20 @@
           <w:ilvl w:val="0"/>
           <w:numId w:val="2"/>
         </w:numPr>
-      </w:pPr>
-      <w:r>
+        <w:rPr>
+          <w:highlight w:val="green"/>
+        </w:rPr>
+      </w:pPr>
+      <w:r>
+        <w:rPr>
+          <w:highlight w:val="green"/>
+        </w:rPr>
         <w:t xml:space="preserve">Examine event cards and look for </w:t>
       </w:r>
       <w:r>
+        <w:rPr>
+          <w:highlight w:val="green"/>
+        </w:rPr>
         <w:t>problem areas when implementing</w:t>
       </w:r>
     </w:p>
@@ -212,8 +315,14 @@
           <w:ilvl w:val="0"/>
           <w:numId w:val="2"/>
         </w:numPr>
-      </w:pPr>
-      <w:r>
+        <w:rPr>
+          <w:highlight w:val="green"/>
+        </w:rPr>
+      </w:pPr>
+      <w:r>
+        <w:rPr>
+          <w:highlight w:val="green"/>
+        </w:rPr>
         <w:t>Add more tests to thoroughly test current code (reach code coverage requirement)</w:t>
       </w:r>
     </w:p>

</xml_diff>

<commit_message>
Updated timeline document, fixed zombie movement when there are no zombies.
</commit_message>
<xml_diff>
--- a/Zombies Team Development Timeline.docx
+++ b/Zombies Team Development Timeline.docx
@@ -146,273 +146,329 @@
         <w:rPr>
           <w:highlight w:val="green"/>
         </w:rPr>
-        <w:t xml:space="preserve">Implement special building tiles storing custom layout and </w:t>
-      </w:r>
-      <w:r>
-        <w:rPr>
-          <w:highlight w:val="yellow"/>
-        </w:rPr>
-        <w:t>life tokens, bullet tokens</w:t>
-      </w:r>
+        <w:t>Implement special building tiles storing custom layout and life tokens, bullet tokens, and included zombies</w:t>
+      </w:r>
+    </w:p>
+    <w:p>
+      <w:pPr>
+        <w:pStyle w:val="ListParagraph"/>
+        <w:numPr>
+          <w:ilvl w:val="0"/>
+          <w:numId w:val="1"/>
+        </w:numPr>
+        <w:rPr>
+          <w:highlight w:val="green"/>
+        </w:rPr>
+      </w:pPr>
+      <w:r>
+        <w:rPr>
+          <w:highlight w:val="green"/>
+        </w:rPr>
+        <w:t>Add actual special buildings from game deck and their parameters</w:t>
+      </w:r>
+    </w:p>
+    <w:p>
+      <w:pPr>
+        <w:pStyle w:val="ListParagraph"/>
+        <w:numPr>
+          <w:ilvl w:val="0"/>
+          <w:numId w:val="1"/>
+        </w:numPr>
+        <w:rPr>
+          <w:highlight w:val="green"/>
+        </w:rPr>
+      </w:pPr>
+      <w:r>
+        <w:rPr>
+          <w:highlight w:val="green"/>
+        </w:rPr>
+        <w:t>Implement player movement without worrying about zombie combat yet</w:t>
+      </w:r>
+    </w:p>
+    <w:p>
+      <w:pPr>
+        <w:pStyle w:val="ListParagraph"/>
+        <w:numPr>
+          <w:ilvl w:val="0"/>
+          <w:numId w:val="1"/>
+        </w:numPr>
+        <w:rPr>
+          <w:highlight w:val="green"/>
+        </w:rPr>
+      </w:pPr>
+      <w:r>
+        <w:rPr>
+          <w:highlight w:val="green"/>
+        </w:rPr>
+        <w:t>Create tests for new features</w:t>
+      </w:r>
+    </w:p>
+    <w:p>
+      <w:pPr>
+        <w:rPr>
+          <w:highlight w:val="green"/>
+        </w:rPr>
+      </w:pPr>
+      <w:r>
+        <w:rPr>
+          <w:highlight w:val="green"/>
+        </w:rPr>
+        <w:t>Week 5:</w:t>
+      </w:r>
+    </w:p>
+    <w:p>
+      <w:pPr>
+        <w:pStyle w:val="ListParagraph"/>
+        <w:numPr>
+          <w:ilvl w:val="0"/>
+          <w:numId w:val="2"/>
+        </w:numPr>
+        <w:rPr>
+          <w:highlight w:val="green"/>
+        </w:rPr>
+      </w:pPr>
+      <w:r>
+        <w:rPr>
+          <w:highlight w:val="green"/>
+        </w:rPr>
+        <w:t>Add in zombie combat while moving</w:t>
+      </w:r>
+    </w:p>
+    <w:p>
+      <w:pPr>
+        <w:pStyle w:val="ListParagraph"/>
+        <w:numPr>
+          <w:ilvl w:val="0"/>
+          <w:numId w:val="2"/>
+        </w:numPr>
+        <w:rPr>
+          <w:highlight w:val="green"/>
+        </w:rPr>
+      </w:pPr>
+      <w:r>
+        <w:rPr>
+          <w:highlight w:val="green"/>
+        </w:rPr>
+        <w:t>Finish integrating player movement with zombie combat</w:t>
+      </w:r>
+    </w:p>
+    <w:p>
+      <w:pPr>
+        <w:pStyle w:val="ListParagraph"/>
+        <w:numPr>
+          <w:ilvl w:val="0"/>
+          <w:numId w:val="2"/>
+        </w:numPr>
+        <w:rPr>
+          <w:highlight w:val="green"/>
+        </w:rPr>
+      </w:pPr>
+      <w:r>
+        <w:rPr>
+          <w:highlight w:val="green"/>
+        </w:rPr>
+        <w:t xml:space="preserve">Examine event cards and look for </w:t>
+      </w:r>
+      <w:r>
+        <w:rPr>
+          <w:highlight w:val="green"/>
+        </w:rPr>
+        <w:t>problem areas when implementing</w:t>
+      </w:r>
+    </w:p>
+    <w:p>
+      <w:pPr>
+        <w:pStyle w:val="ListParagraph"/>
+        <w:numPr>
+          <w:ilvl w:val="0"/>
+          <w:numId w:val="2"/>
+        </w:numPr>
+        <w:rPr>
+          <w:highlight w:val="green"/>
+        </w:rPr>
+      </w:pPr>
+      <w:r>
+        <w:rPr>
+          <w:highlight w:val="green"/>
+        </w:rPr>
+        <w:t>Add more tests to thoroughly test current code (reach code coverage requirement)</w:t>
+      </w:r>
+    </w:p>
+    <w:p>
+      <w:pPr>
+        <w:rPr>
+          <w:highlight w:val="green"/>
+        </w:rPr>
+      </w:pPr>
+      <w:r>
+        <w:rPr>
+          <w:highlight w:val="green"/>
+        </w:rPr>
+        <w:t>Week 6:</w:t>
+      </w:r>
+    </w:p>
+    <w:p>
+      <w:pPr>
+        <w:pStyle w:val="ListParagraph"/>
+        <w:numPr>
+          <w:ilvl w:val="0"/>
+          <w:numId w:val="3"/>
+        </w:numPr>
+        <w:rPr>
+          <w:highlight w:val="green"/>
+        </w:rPr>
+      </w:pPr>
+      <w:r>
+        <w:rPr>
+          <w:highlight w:val="green"/>
+        </w:rPr>
+        <w:t>Implement zombie movement at the end of your turn</w:t>
+      </w:r>
+    </w:p>
+    <w:p>
+      <w:pPr>
+        <w:pStyle w:val="ListParagraph"/>
+        <w:numPr>
+          <w:ilvl w:val="0"/>
+          <w:numId w:val="3"/>
+        </w:numPr>
+        <w:rPr>
+          <w:highlight w:val="green"/>
+        </w:rPr>
+      </w:pPr>
+      <w:r>
+        <w:rPr>
+          <w:highlight w:val="green"/>
+        </w:rPr>
+        <w:t xml:space="preserve">Examine all event cards and </w:t>
+      </w:r>
+      <w:r>
+        <w:rPr>
+          <w:highlight w:val="green"/>
+        </w:rPr>
+        <w:t>separate them on difficulty to implement</w:t>
+      </w:r>
+    </w:p>
+    <w:p>
+      <w:pPr>
+        <w:pStyle w:val="ListParagraph"/>
+        <w:numPr>
+          <w:ilvl w:val="0"/>
+          <w:numId w:val="3"/>
+        </w:numPr>
+        <w:rPr>
+          <w:highlight w:val="green"/>
+        </w:rPr>
+      </w:pPr>
+      <w:r>
+        <w:rPr>
+          <w:highlight w:val="green"/>
+        </w:rPr>
+        <w:t>Set up GUI buttons for getting event cards and using them</w:t>
+      </w:r>
+    </w:p>
+    <w:p>
+      <w:pPr>
+        <w:pStyle w:val="ListParagraph"/>
+        <w:numPr>
+          <w:ilvl w:val="0"/>
+          <w:numId w:val="3"/>
+        </w:numPr>
+        <w:rPr>
+          <w:highlight w:val="green"/>
+        </w:rPr>
+      </w:pPr>
+      <w:r>
+        <w:rPr>
+          <w:highlight w:val="green"/>
+        </w:rPr>
+        <w:t>Implement the behavior of the simplest cards first</w:t>
+      </w:r>
+    </w:p>
+    <w:p>
+      <w:pPr>
+        <w:pStyle w:val="ListParagraph"/>
+        <w:numPr>
+          <w:ilvl w:val="0"/>
+          <w:numId w:val="3"/>
+        </w:numPr>
+        <w:rPr>
+          <w:highlight w:val="green"/>
+        </w:rPr>
+      </w:pPr>
+      <w:r>
+        <w:rPr>
+          <w:highlight w:val="green"/>
+        </w:rPr>
+        <w:t>Test event cards and resulting business logic</w:t>
+      </w:r>
+    </w:p>
+    <w:p>
+      <w:r>
+        <w:t>Week 7:</w:t>
+      </w:r>
+    </w:p>
+    <w:p>
+      <w:pPr>
+        <w:pStyle w:val="ListParagraph"/>
+        <w:numPr>
+          <w:ilvl w:val="0"/>
+          <w:numId w:val="4"/>
+        </w:numPr>
+        <w:rPr>
+          <w:highlight w:val="green"/>
+        </w:rPr>
+      </w:pPr>
+      <w:r>
+        <w:rPr>
+          <w:highlight w:val="green"/>
+        </w:rPr>
+        <w:t>Add green/red highlighting for zombie movement</w:t>
+      </w:r>
+    </w:p>
+    <w:p>
+      <w:pPr>
+        <w:pStyle w:val="ListParagraph"/>
+        <w:numPr>
+          <w:ilvl w:val="0"/>
+          <w:numId w:val="4"/>
+        </w:numPr>
+      </w:pPr>
+      <w:r>
+        <w:t>Automatically draw a new Event Card at the end of your turn</w:t>
+      </w:r>
+    </w:p>
+    <w:p>
+      <w:pPr>
+        <w:pStyle w:val="ListParagraph"/>
+        <w:numPr>
+          <w:ilvl w:val="0"/>
+          <w:numId w:val="4"/>
+        </w:numPr>
+      </w:pPr>
+      <w:r>
+        <w:t>Continue implementing event cards</w:t>
+      </w:r>
+      <w:r>
+        <w:t xml:space="preserve"> (3 – 4 more)</w:t>
+      </w:r>
+    </w:p>
+    <w:p>
+      <w:pPr>
+        <w:pStyle w:val="ListParagraph"/>
+        <w:numPr>
+          <w:ilvl w:val="0"/>
+          <w:numId w:val="4"/>
+        </w:numPr>
+      </w:pPr>
       <w:bookmarkStart w:id="0" w:name="_GoBack"/>
       <w:bookmarkEnd w:id="0"/>
       <w:r>
-        <w:rPr>
-          <w:highlight w:val="green"/>
-        </w:rPr>
-        <w:t>, and included zombies</w:t>
-      </w:r>
-    </w:p>
-    <w:p>
-      <w:pPr>
-        <w:pStyle w:val="ListParagraph"/>
-        <w:numPr>
-          <w:ilvl w:val="0"/>
-          <w:numId w:val="1"/>
-        </w:numPr>
-        <w:rPr>
-          <w:highlight w:val="green"/>
-        </w:rPr>
-      </w:pPr>
-      <w:r>
-        <w:rPr>
-          <w:highlight w:val="green"/>
-        </w:rPr>
-        <w:t>Add actual special buildings from game deck and their parameters</w:t>
-      </w:r>
-    </w:p>
-    <w:p>
-      <w:pPr>
-        <w:pStyle w:val="ListParagraph"/>
-        <w:numPr>
-          <w:ilvl w:val="0"/>
-          <w:numId w:val="1"/>
-        </w:numPr>
-        <w:rPr>
-          <w:highlight w:val="green"/>
-        </w:rPr>
-      </w:pPr>
-      <w:r>
-        <w:rPr>
-          <w:highlight w:val="green"/>
-        </w:rPr>
-        <w:t>Implement player movement without worrying about zombie combat yet</w:t>
-      </w:r>
-    </w:p>
-    <w:p>
-      <w:pPr>
-        <w:pStyle w:val="ListParagraph"/>
-        <w:numPr>
-          <w:ilvl w:val="0"/>
-          <w:numId w:val="1"/>
-        </w:numPr>
-        <w:rPr>
-          <w:highlight w:val="green"/>
-        </w:rPr>
-      </w:pPr>
-      <w:r>
-        <w:rPr>
-          <w:highlight w:val="green"/>
-        </w:rPr>
-        <w:t>Create tests for new features</w:t>
-      </w:r>
-    </w:p>
-    <w:p>
-      <w:pPr>
-        <w:rPr>
-          <w:highlight w:val="green"/>
-        </w:rPr>
-      </w:pPr>
-      <w:r>
-        <w:rPr>
-          <w:highlight w:val="green"/>
-        </w:rPr>
-        <w:t>Week 5:</w:t>
-      </w:r>
-    </w:p>
-    <w:p>
-      <w:pPr>
-        <w:pStyle w:val="ListParagraph"/>
-        <w:numPr>
-          <w:ilvl w:val="0"/>
-          <w:numId w:val="2"/>
-        </w:numPr>
-        <w:rPr>
-          <w:highlight w:val="green"/>
-        </w:rPr>
-      </w:pPr>
-      <w:r>
-        <w:rPr>
-          <w:highlight w:val="green"/>
-        </w:rPr>
-        <w:t>Add in zombie combat while moving</w:t>
-      </w:r>
-    </w:p>
-    <w:p>
-      <w:pPr>
-        <w:pStyle w:val="ListParagraph"/>
-        <w:numPr>
-          <w:ilvl w:val="0"/>
-          <w:numId w:val="2"/>
-        </w:numPr>
-        <w:rPr>
-          <w:highlight w:val="green"/>
-        </w:rPr>
-      </w:pPr>
-      <w:r>
-        <w:rPr>
-          <w:highlight w:val="green"/>
-        </w:rPr>
-        <w:t>Finish integrating player movement with zombie combat</w:t>
-      </w:r>
-    </w:p>
-    <w:p>
-      <w:pPr>
-        <w:pStyle w:val="ListParagraph"/>
-        <w:numPr>
-          <w:ilvl w:val="0"/>
-          <w:numId w:val="2"/>
-        </w:numPr>
-        <w:rPr>
-          <w:highlight w:val="yellow"/>
-        </w:rPr>
-      </w:pPr>
-      <w:r>
-        <w:rPr>
-          <w:highlight w:val="yellow"/>
-        </w:rPr>
-        <w:t>Implement zombie movement at the end of your turn</w:t>
-      </w:r>
-    </w:p>
-    <w:p>
-      <w:pPr>
-        <w:pStyle w:val="ListParagraph"/>
-        <w:numPr>
-          <w:ilvl w:val="0"/>
-          <w:numId w:val="2"/>
-        </w:numPr>
-        <w:rPr>
-          <w:highlight w:val="green"/>
-        </w:rPr>
-      </w:pPr>
-      <w:r>
-        <w:rPr>
-          <w:highlight w:val="green"/>
-        </w:rPr>
-        <w:t xml:space="preserve">Examine event cards and look for </w:t>
-      </w:r>
-      <w:r>
-        <w:rPr>
-          <w:highlight w:val="green"/>
-        </w:rPr>
-        <w:t>problem areas when implementing</w:t>
-      </w:r>
-    </w:p>
-    <w:p>
-      <w:pPr>
-        <w:pStyle w:val="ListParagraph"/>
-        <w:numPr>
-          <w:ilvl w:val="0"/>
-          <w:numId w:val="2"/>
-        </w:numPr>
-        <w:rPr>
-          <w:highlight w:val="green"/>
-        </w:rPr>
-      </w:pPr>
-      <w:r>
-        <w:rPr>
-          <w:highlight w:val="green"/>
-        </w:rPr>
-        <w:t>Add more tests to thoroughly test current code (reach code coverage requirement)</w:t>
-      </w:r>
-    </w:p>
-    <w:p>
-      <w:r>
-        <w:t>Week 6:</w:t>
-      </w:r>
-    </w:p>
-    <w:p>
-      <w:pPr>
-        <w:pStyle w:val="ListParagraph"/>
-        <w:numPr>
-          <w:ilvl w:val="0"/>
-          <w:numId w:val="3"/>
-        </w:numPr>
-      </w:pPr>
-      <w:r>
-        <w:t xml:space="preserve">Examine all event cards and </w:t>
-      </w:r>
-      <w:r>
-        <w:t>separate them on difficulty to implement</w:t>
-      </w:r>
-    </w:p>
-    <w:p>
-      <w:pPr>
-        <w:pStyle w:val="ListParagraph"/>
-        <w:numPr>
-          <w:ilvl w:val="0"/>
-          <w:numId w:val="3"/>
-        </w:numPr>
-      </w:pPr>
-      <w:r>
-        <w:t>Set up GUI buttons for getting event cards and using them</w:t>
-      </w:r>
-    </w:p>
-    <w:p>
-      <w:pPr>
-        <w:pStyle w:val="ListParagraph"/>
-        <w:numPr>
-          <w:ilvl w:val="0"/>
-          <w:numId w:val="3"/>
-        </w:numPr>
-      </w:pPr>
-      <w:r>
-        <w:t>Implement the behavior of the simplest cards first</w:t>
-      </w:r>
-    </w:p>
-    <w:p>
-      <w:pPr>
-        <w:pStyle w:val="ListParagraph"/>
-        <w:numPr>
-          <w:ilvl w:val="0"/>
-          <w:numId w:val="3"/>
-        </w:numPr>
-      </w:pPr>
-      <w:r>
         <w:t>Test event cards and resulting business logic</w:t>
       </w:r>
     </w:p>
     <w:p>
       <w:r>
-        <w:t>Week 7:</w:t>
-      </w:r>
-    </w:p>
-    <w:p>
-      <w:pPr>
-        <w:pStyle w:val="ListParagraph"/>
-        <w:numPr>
-          <w:ilvl w:val="0"/>
-          <w:numId w:val="4"/>
-        </w:numPr>
-      </w:pPr>
-      <w:r>
-        <w:t>Continue implementing event cards</w:t>
-      </w:r>
-    </w:p>
-    <w:p>
-      <w:pPr>
-        <w:pStyle w:val="ListParagraph"/>
-        <w:numPr>
-          <w:ilvl w:val="0"/>
-          <w:numId w:val="4"/>
-        </w:numPr>
-      </w:pPr>
-      <w:r>
-        <w:t>Test event cards and resulting business logic</w:t>
-      </w:r>
-    </w:p>
-    <w:p>
-      <w:r>
         <w:t>Week 8:</w:t>
       </w:r>
     </w:p>
@@ -457,6 +513,7 @@
     </w:p>
     <w:p>
       <w:r>
+        <w:lastRenderedPageBreak/>
         <w:t>Week 9:</w:t>
       </w:r>
     </w:p>
@@ -481,8 +538,7 @@
         </w:numPr>
       </w:pPr>
       <w:r>
-        <w:lastRenderedPageBreak/>
-        <w:t>Add finishing touches to GUI</w:t>
+        <w:t>Implement “win” conditions (25 captured zombies, the helipad tile)</w:t>
       </w:r>
     </w:p>
     <w:p>

</xml_diff>

<commit_message>
Fixed Shotgun card being invoked during other game states.
</commit_message>
<xml_diff>
--- a/Zombies Team Development Timeline.docx
+++ b/Zombies Team Development Timeline.docx
@@ -433,24 +433,15 @@
           <w:ilvl w:val="0"/>
           <w:numId w:val="4"/>
         </w:numPr>
-      </w:pPr>
-      <w:r>
+        <w:rPr>
+          <w:highlight w:val="green"/>
+        </w:rPr>
+      </w:pPr>
+      <w:r>
+        <w:rPr>
+          <w:highlight w:val="green"/>
+        </w:rPr>
         <w:t>Automatically draw a new Event Card at the end of your turn</w:t>
-      </w:r>
-    </w:p>
-    <w:p>
-      <w:pPr>
-        <w:pStyle w:val="ListParagraph"/>
-        <w:numPr>
-          <w:ilvl w:val="0"/>
-          <w:numId w:val="4"/>
-        </w:numPr>
-      </w:pPr>
-      <w:r>
-        <w:t>Continue implementing event cards</w:t>
-      </w:r>
-      <w:r>
-        <w:t xml:space="preserve"> (3 – 4 more)</w:t>
       </w:r>
     </w:p>
     <w:p>
@@ -463,6 +454,21 @@
       </w:pPr>
       <w:bookmarkStart w:id="0" w:name="_GoBack"/>
       <w:bookmarkEnd w:id="0"/>
+      <w:r>
+        <w:t>Continue implementing event cards</w:t>
+      </w:r>
+      <w:r>
+        <w:t xml:space="preserve"> (3 – 4 more)</w:t>
+      </w:r>
+    </w:p>
+    <w:p>
+      <w:pPr>
+        <w:pStyle w:val="ListParagraph"/>
+        <w:numPr>
+          <w:ilvl w:val="0"/>
+          <w:numId w:val="4"/>
+        </w:numPr>
+      </w:pPr>
       <w:r>
         <w:t>Test event cards and resulting business logic</w:t>
       </w:r>

</xml_diff>

<commit_message>
Added end-of-game checks and win dialog.
</commit_message>
<xml_diff>
--- a/Zombies Team Development Timeline.docx
+++ b/Zombies Team Development Timeline.docx
@@ -452,69 +452,84 @@
           <w:numId w:val="4"/>
         </w:numPr>
       </w:pPr>
+      <w:r>
+        <w:t>Continue implementing event cards</w:t>
+      </w:r>
+      <w:r>
+        <w:t xml:space="preserve"> (3 – 4 more)</w:t>
+      </w:r>
+    </w:p>
+    <w:p>
+      <w:pPr>
+        <w:pStyle w:val="ListParagraph"/>
+        <w:numPr>
+          <w:ilvl w:val="0"/>
+          <w:numId w:val="4"/>
+        </w:numPr>
+      </w:pPr>
+      <w:r>
+        <w:t>Test event cards and resulting business logic</w:t>
+      </w:r>
+    </w:p>
+    <w:p>
+      <w:pPr>
+        <w:pStyle w:val="ListParagraph"/>
+        <w:numPr>
+          <w:ilvl w:val="0"/>
+          <w:numId w:val="4"/>
+        </w:numPr>
+      </w:pPr>
+      <w:r>
+        <w:t>Implement “win” conditions (25 captured zombies, the helipad tile)</w:t>
+      </w:r>
       <w:bookmarkStart w:id="0" w:name="_GoBack"/>
       <w:bookmarkEnd w:id="0"/>
-      <w:r>
-        <w:t>Continue implementing event cards</w:t>
+    </w:p>
+    <w:p>
+      <w:r>
+        <w:t>Week 8:</w:t>
+      </w:r>
+    </w:p>
+    <w:p>
+      <w:pPr>
+        <w:pStyle w:val="ListParagraph"/>
+        <w:numPr>
+          <w:ilvl w:val="0"/>
+          <w:numId w:val="5"/>
+        </w:numPr>
+      </w:pPr>
+      <w:r>
+        <w:t>Determine metrics used to ensure code quality</w:t>
+      </w:r>
+    </w:p>
+    <w:p>
+      <w:pPr>
+        <w:pStyle w:val="ListParagraph"/>
+        <w:numPr>
+          <w:ilvl w:val="0"/>
+          <w:numId w:val="5"/>
+        </w:numPr>
+      </w:pPr>
+      <w:r>
+        <w:t>Ensure that our current code meets these standard</w:t>
+      </w:r>
+      <w:r>
+        <w:t>s</w:t>
+      </w:r>
+    </w:p>
+    <w:p>
+      <w:pPr>
+        <w:pStyle w:val="ListParagraph"/>
+        <w:numPr>
+          <w:ilvl w:val="0"/>
+          <w:numId w:val="5"/>
+        </w:numPr>
+      </w:pPr>
+      <w:r>
+        <w:t>Continue implementing event cards and behaviors</w:t>
       </w:r>
       <w:r>
         <w:t xml:space="preserve"> (3 – 4 more)</w:t>
-      </w:r>
-    </w:p>
-    <w:p>
-      <w:pPr>
-        <w:pStyle w:val="ListParagraph"/>
-        <w:numPr>
-          <w:ilvl w:val="0"/>
-          <w:numId w:val="4"/>
-        </w:numPr>
-      </w:pPr>
-      <w:r>
-        <w:t>Test event cards and resulting business logic</w:t>
-      </w:r>
-    </w:p>
-    <w:p>
-      <w:r>
-        <w:t>Week 8:</w:t>
-      </w:r>
-    </w:p>
-    <w:p>
-      <w:pPr>
-        <w:pStyle w:val="ListParagraph"/>
-        <w:numPr>
-          <w:ilvl w:val="0"/>
-          <w:numId w:val="5"/>
-        </w:numPr>
-      </w:pPr>
-      <w:r>
-        <w:t>Determine metrics used to ensure code quality</w:t>
-      </w:r>
-    </w:p>
-    <w:p>
-      <w:pPr>
-        <w:pStyle w:val="ListParagraph"/>
-        <w:numPr>
-          <w:ilvl w:val="0"/>
-          <w:numId w:val="5"/>
-        </w:numPr>
-      </w:pPr>
-      <w:r>
-        <w:t>Ensure that our current code meets these standard</w:t>
-      </w:r>
-      <w:r>
-        <w:t>s</w:t>
-      </w:r>
-    </w:p>
-    <w:p>
-      <w:pPr>
-        <w:pStyle w:val="ListParagraph"/>
-        <w:numPr>
-          <w:ilvl w:val="0"/>
-          <w:numId w:val="5"/>
-        </w:numPr>
-      </w:pPr>
-      <w:r>
-        <w:t>Continue implementing event cards and behaviors</w:t>
       </w:r>
     </w:p>
     <w:p>
@@ -532,19 +547,19 @@
         </w:numPr>
       </w:pPr>
       <w:r>
+        <w:t>Internationalization (add support for Spanish and French?)</w:t>
+      </w:r>
+    </w:p>
+    <w:p>
+      <w:pPr>
+        <w:pStyle w:val="ListParagraph"/>
+        <w:numPr>
+          <w:ilvl w:val="0"/>
+          <w:numId w:val="6"/>
+        </w:numPr>
+      </w:pPr>
+      <w:r>
         <w:t>Finishing implementing last event cards</w:t>
-      </w:r>
-    </w:p>
-    <w:p>
-      <w:pPr>
-        <w:pStyle w:val="ListParagraph"/>
-        <w:numPr>
-          <w:ilvl w:val="0"/>
-          <w:numId w:val="6"/>
-        </w:numPr>
-      </w:pPr>
-      <w:r>
-        <w:t>Implement “win” conditions (25 captured zombies, the helipad tile)</w:t>
       </w:r>
     </w:p>
     <w:p>

</xml_diff>

<commit_message>
Added default en-US locale to fix unit test failures.
</commit_message>
<xml_diff>
--- a/Zombies Team Development Timeline.docx
+++ b/Zombies Team Development Timeline.docx
@@ -645,23 +645,53 @@
       </w:r>
     </w:p>
     <w:p>
+      <w:r>
+        <w:t>Week 9:</w:t>
+      </w:r>
+    </w:p>
+    <w:p>
+      <w:pPr>
+        <w:pStyle w:val="ListParagraph"/>
+        <w:numPr>
+          <w:ilvl w:val="0"/>
+          <w:numId w:val="6"/>
+        </w:numPr>
+        <w:rPr>
+          <w:highlight w:val="green"/>
+        </w:rPr>
+      </w:pPr>
+      <w:r>
+        <w:rPr>
+          <w:highlight w:val="green"/>
+        </w:rPr>
+        <w:t>Internationalization (add</w:t>
+      </w:r>
+      <w:r>
+        <w:rPr>
+          <w:highlight w:val="green"/>
+        </w:rPr>
+        <w:t xml:space="preserve"> support for Spanish and French</w:t>
+      </w:r>
+      <w:r>
+        <w:rPr>
+          <w:highlight w:val="green"/>
+        </w:rPr>
+        <w:t>)</w:t>
+      </w:r>
+    </w:p>
+    <w:p>
+      <w:pPr>
+        <w:pStyle w:val="ListParagraph"/>
+        <w:numPr>
+          <w:ilvl w:val="0"/>
+          <w:numId w:val="6"/>
+        </w:numPr>
+      </w:pPr>
+      <w:r>
+        <w:t>Internationalize Event Card text</w:t>
+      </w:r>
       <w:bookmarkStart w:id="0" w:name="_GoBack"/>
       <w:bookmarkEnd w:id="0"/>
-      <w:r>
-        <w:t>Week 9:</w:t>
-      </w:r>
-    </w:p>
-    <w:p>
-      <w:pPr>
-        <w:pStyle w:val="ListParagraph"/>
-        <w:numPr>
-          <w:ilvl w:val="0"/>
-          <w:numId w:val="6"/>
-        </w:numPr>
-      </w:pPr>
-      <w:r>
-        <w:t>Internationalization (add support for Spanish and French?)</w:t>
-      </w:r>
     </w:p>
     <w:p>
       <w:pPr>

</xml_diff>